<commit_message>
Added Empty Unreal Projects & Started ProjectPlan
</commit_message>
<xml_diff>
--- a/ProjectInfo/Planning.docx
+++ b/ProjectInfo/Planning.docx
@@ -142,29 +142,7 @@
           <w:szCs w:val="24"/>
           <w:lang w:val="en-US" w:eastAsia="nl-NL"/>
         </w:rPr>
-        <w:t xml:space="preserve">Created a </w:t>
-      </w:r>
-      <w:proofErr w:type="spellStart"/>
-      <w:r>
-        <w:rPr>
-          <w:rFonts w:ascii="Calibri" w:eastAsia="Times New Roman" w:hAnsi="Calibri" w:cs="Calibri"/>
-          <w:color w:val="000000"/>
-          <w:sz w:val="24"/>
-          <w:szCs w:val="24"/>
-          <w:lang w:val="en-US" w:eastAsia="nl-NL"/>
-        </w:rPr>
-        <w:t>trello</w:t>
-      </w:r>
-      <w:proofErr w:type="spellEnd"/>
-      <w:r>
-        <w:rPr>
-          <w:rFonts w:ascii="Calibri" w:eastAsia="Times New Roman" w:hAnsi="Calibri" w:cs="Calibri"/>
-          <w:color w:val="000000"/>
-          <w:sz w:val="24"/>
-          <w:szCs w:val="24"/>
-          <w:lang w:val="en-US" w:eastAsia="nl-NL"/>
-        </w:rPr>
-        <w:t xml:space="preserve"> featuring these documents.</w:t>
+        <w:t>Created a trello featuring these documents.</w:t>
       </w:r>
     </w:p>
     <w:p>
@@ -202,6 +180,33 @@
           <w:lang w:val="en-US" w:eastAsia="nl-NL"/>
         </w:rPr>
         <w:t xml:space="preserve"> (a template too)</w:t>
+      </w:r>
+    </w:p>
+    <w:p>
+      <w:pPr>
+        <w:numPr>
+          <w:ilvl w:val="0"/>
+          <w:numId w:val="1"/>
+        </w:numPr>
+        <w:shd w:val="clear" w:color="auto" w:fill="FFFFFF"/>
+        <w:spacing w:before="100" w:beforeAutospacing="1" w:after="100" w:afterAutospacing="1" w:line="240" w:lineRule="auto"/>
+        <w:rPr>
+          <w:rFonts w:ascii="Calibri" w:eastAsia="Times New Roman" w:hAnsi="Calibri" w:cs="Calibri"/>
+          <w:color w:val="000000"/>
+          <w:sz w:val="24"/>
+          <w:szCs w:val="24"/>
+          <w:lang w:val="en-US" w:eastAsia="nl-NL"/>
+        </w:rPr>
+      </w:pPr>
+      <w:r>
+        <w:rPr>
+          <w:rFonts w:ascii="Calibri" w:eastAsia="Times New Roman" w:hAnsi="Calibri" w:cs="Calibri"/>
+          <w:color w:val="000000"/>
+          <w:sz w:val="24"/>
+          <w:szCs w:val="24"/>
+          <w:lang w:val="en-US" w:eastAsia="nl-NL"/>
+        </w:rPr>
+        <w:t>Asset list</w:t>
       </w:r>
     </w:p>
     <w:p>
@@ -419,7 +424,6 @@
           <w:lang w:eastAsia="nl-NL"/>
         </w:rPr>
       </w:pPr>
-      <w:proofErr w:type="spellStart"/>
       <w:r>
         <w:rPr>
           <w:rFonts w:ascii="Calibri" w:eastAsia="Times New Roman" w:hAnsi="Calibri" w:cs="Calibri"/>
@@ -428,40 +432,7 @@
           <w:szCs w:val="24"/>
           <w:lang w:eastAsia="nl-NL"/>
         </w:rPr>
-        <w:t>Add</w:t>
-      </w:r>
-      <w:proofErr w:type="spellEnd"/>
-      <w:r>
-        <w:rPr>
-          <w:rFonts w:ascii="Calibri" w:eastAsia="Times New Roman" w:hAnsi="Calibri" w:cs="Calibri"/>
-          <w:color w:val="000000"/>
-          <w:sz w:val="24"/>
-          <w:szCs w:val="24"/>
-          <w:lang w:eastAsia="nl-NL"/>
-        </w:rPr>
-        <w:t xml:space="preserve"> </w:t>
-      </w:r>
-      <w:proofErr w:type="spellStart"/>
-      <w:r>
-        <w:rPr>
-          <w:rFonts w:ascii="Calibri" w:eastAsia="Times New Roman" w:hAnsi="Calibri" w:cs="Calibri"/>
-          <w:color w:val="000000"/>
-          <w:sz w:val="24"/>
-          <w:szCs w:val="24"/>
-          <w:lang w:eastAsia="nl-NL"/>
-        </w:rPr>
-        <w:t>final</w:t>
-      </w:r>
-      <w:proofErr w:type="spellEnd"/>
-      <w:r>
-        <w:rPr>
-          <w:rFonts w:ascii="Calibri" w:eastAsia="Times New Roman" w:hAnsi="Calibri" w:cs="Calibri"/>
-          <w:color w:val="000000"/>
-          <w:sz w:val="24"/>
-          <w:szCs w:val="24"/>
-          <w:lang w:eastAsia="nl-NL"/>
-        </w:rPr>
-        <w:t xml:space="preserve"> touches</w:t>
+        <w:t>Add final touches</w:t>
       </w:r>
     </w:p>
     <w:p>
@@ -1103,51 +1074,15 @@
   </w:abstractNum>
   <w:num w:numId="1">
     <w:abstractNumId w:val="2"/>
-    <w:lvlOverride w:ilvl="0"/>
-    <w:lvlOverride w:ilvl="1"/>
-    <w:lvlOverride w:ilvl="2"/>
-    <w:lvlOverride w:ilvl="3"/>
-    <w:lvlOverride w:ilvl="4"/>
-    <w:lvlOverride w:ilvl="5"/>
-    <w:lvlOverride w:ilvl="6"/>
-    <w:lvlOverride w:ilvl="7"/>
-    <w:lvlOverride w:ilvl="8"/>
   </w:num>
   <w:num w:numId="2">
     <w:abstractNumId w:val="0"/>
-    <w:lvlOverride w:ilvl="0"/>
-    <w:lvlOverride w:ilvl="1"/>
-    <w:lvlOverride w:ilvl="2"/>
-    <w:lvlOverride w:ilvl="3"/>
-    <w:lvlOverride w:ilvl="4"/>
-    <w:lvlOverride w:ilvl="5"/>
-    <w:lvlOverride w:ilvl="6"/>
-    <w:lvlOverride w:ilvl="7"/>
-    <w:lvlOverride w:ilvl="8"/>
   </w:num>
   <w:num w:numId="3">
     <w:abstractNumId w:val="3"/>
-    <w:lvlOverride w:ilvl="0"/>
-    <w:lvlOverride w:ilvl="1"/>
-    <w:lvlOverride w:ilvl="2"/>
-    <w:lvlOverride w:ilvl="3"/>
-    <w:lvlOverride w:ilvl="4"/>
-    <w:lvlOverride w:ilvl="5"/>
-    <w:lvlOverride w:ilvl="6"/>
-    <w:lvlOverride w:ilvl="7"/>
-    <w:lvlOverride w:ilvl="8"/>
   </w:num>
   <w:num w:numId="4">
     <w:abstractNumId w:val="1"/>
-    <w:lvlOverride w:ilvl="0"/>
-    <w:lvlOverride w:ilvl="1"/>
-    <w:lvlOverride w:ilvl="2"/>
-    <w:lvlOverride w:ilvl="3"/>
-    <w:lvlOverride w:ilvl="4"/>
-    <w:lvlOverride w:ilvl="5"/>
-    <w:lvlOverride w:ilvl="6"/>
-    <w:lvlOverride w:ilvl="7"/>
-    <w:lvlOverride w:ilvl="8"/>
   </w:num>
 </w:numbering>
 </file>
@@ -1275,6 +1210,7 @@
     <w:lsdException w:name="HTML Sample" w:semiHidden="1" w:unhideWhenUsed="1"/>
     <w:lsdException w:name="HTML Typewriter" w:semiHidden="1" w:unhideWhenUsed="1"/>
     <w:lsdException w:name="HTML Variable" w:semiHidden="1" w:unhideWhenUsed="1"/>
+    <w:lsdException w:name="Normal Table" w:semiHidden="1" w:unhideWhenUsed="1"/>
     <w:lsdException w:name="annotation subject" w:semiHidden="1" w:unhideWhenUsed="1"/>
     <w:lsdException w:name="No List" w:semiHidden="1" w:unhideWhenUsed="1"/>
     <w:lsdException w:name="Outline List 1" w:semiHidden="1" w:unhideWhenUsed="1"/>
@@ -1321,8 +1257,10 @@
     <w:lsdException w:name="Table Subtle 2" w:semiHidden="1" w:unhideWhenUsed="1"/>
     <w:lsdException w:name="Table Web 1" w:semiHidden="1" w:unhideWhenUsed="1"/>
     <w:lsdException w:name="Table Web 2" w:semiHidden="1" w:unhideWhenUsed="1"/>
+    <w:lsdException w:name="Table Web 3" w:semiHidden="1" w:unhideWhenUsed="1"/>
     <w:lsdException w:name="Balloon Text" w:semiHidden="1" w:unhideWhenUsed="1"/>
     <w:lsdException w:name="Table Grid" w:uiPriority="39"/>
+    <w:lsdException w:name="Table Theme" w:semiHidden="1" w:unhideWhenUsed="1"/>
     <w:lsdException w:name="Placeholder Text" w:semiHidden="1"/>
     <w:lsdException w:name="No Spacing" w:uiPriority="1" w:qFormat="1"/>
     <w:lsdException w:name="Light Shading" w:uiPriority="60"/>

</xml_diff>